<commit_message>
feat: added user bio
</commit_message>
<xml_diff>
--- a/cv.docx
+++ b/cv.docx
@@ -7,7 +7,7 @@
         <w:pStyle w:val="Heading1"/>
       </w:pPr>
       <w:r>
-        <w:t>Bill Gates</w:t>
+        <w:t>James Smith</w:t>
       </w:r>
     </w:p>
     <w:p>
@@ -15,16 +15,28 @@
         <w:rPr>
           <w:i/>
         </w:rPr>
-        <w:t>Seattle, USA</w:t>
+        <w:t>New Jersey, USA</w:t>
         <w:br/>
       </w:r>
       <w:r>
-        <w:t>bill@gmail.com</w:t>
+        <w:t>james@gmail.com</w:t>
         <w:br/>
       </w:r>
       <w:r>
-        <w:t>325232</w:t>
-        <w:br/>
+        <w:t>32233223</w:t>
+      </w:r>
+    </w:p>
+    <w:p>
+      <w:pPr>
+        <w:pStyle w:val="Heading1"/>
+      </w:pPr>
+      <w:r>
+        <w:t>Career Profile</w:t>
+      </w:r>
+    </w:p>
+    <w:p>
+      <w:r>
+        <w:t xml:space="preserve">It is a long established fact that a reader will be distracted by the readable content of a page when looking at its layout. The point of using Lorem Ipsum is that it has a more-or-less normal distribution of letters, as opposed to using 'Content here, content here', making it look like readable English. Many desktop publishing packages and web page editors now use Lorem Ipsum as their default model text, and a search for 'lorem ipsum' will uncover many web sites still in their infancy. </w:t>
       </w:r>
     </w:p>
     <w:sectPr>

</xml_diff>

<commit_message>
feat: added skill section
</commit_message>
<xml_diff>
--- a/cv.docx
+++ b/cv.docx
@@ -7,7 +7,7 @@
         <w:pStyle w:val="Heading1"/>
       </w:pPr>
       <w:r>
-        <w:t>James Smith</w:t>
+        <w:t>Alex</w:t>
       </w:r>
     </w:p>
     <w:p>
@@ -15,15 +15,15 @@
         <w:rPr>
           <w:i/>
         </w:rPr>
-        <w:t>New Jersey, USA</w:t>
+        <w:t>USA</w:t>
         <w:br/>
       </w:r>
       <w:r>
-        <w:t>james@gmail.com</w:t>
+        <w:t>alex@gmail.com</w:t>
         <w:br/>
       </w:r>
       <w:r>
-        <w:t>32233223</w:t>
+        <w:t>3232</w:t>
       </w:r>
     </w:p>
     <w:p>
@@ -37,6 +37,30 @@
     <w:p>
       <w:r>
         <w:t xml:space="preserve">It is a long established fact that a reader will be distracted by the readable content of a page when looking at its layout. The point of using Lorem Ipsum is that it has a more-or-less normal distribution of letters, as opposed to using 'Content here, content here', making it look like readable English. Many desktop publishing packages and web page editors now use Lorem Ipsum as their default model text, and a search for 'lorem ipsum' will uncover many web sites still in their infancy. </w:t>
+      </w:r>
+    </w:p>
+    <w:p>
+      <w:pPr>
+        <w:pStyle w:val="Heading1"/>
+      </w:pPr>
+      <w:r>
+        <w:t>Skills</w:t>
+      </w:r>
+    </w:p>
+    <w:p>
+      <w:pPr>
+        <w:pStyle w:val="ListBullet"/>
+      </w:pPr>
+      <w:r>
+        <w:t>Python</w:t>
+      </w:r>
+    </w:p>
+    <w:p>
+      <w:pPr>
+        <w:pStyle w:val="ListBullet"/>
+      </w:pPr>
+      <w:r>
+        <w:t>JavaScript</w:t>
       </w:r>
     </w:p>
     <w:sectPr>

</xml_diff>

<commit_message>
feat: added experience section
</commit_message>
<xml_diff>
--- a/cv.docx
+++ b/cv.docx
@@ -7,7 +7,7 @@
         <w:pStyle w:val="Heading1"/>
       </w:pPr>
       <w:r>
-        <w:t>Alex</w:t>
+        <w:t>Alex Smith</w:t>
       </w:r>
     </w:p>
     <w:p>
@@ -15,7 +15,7 @@
         <w:rPr>
           <w:i/>
         </w:rPr>
-        <w:t>USA</w:t>
+        <w:t>New York</w:t>
         <w:br/>
       </w:r>
       <w:r>
@@ -23,7 +23,7 @@
         <w:br/>
       </w:r>
       <w:r>
-        <w:t>3232</w:t>
+        <w:t>32929823</w:t>
       </w:r>
     </w:p>
     <w:p>
@@ -60,9 +60,52 @@
         <w:pStyle w:val="ListBullet"/>
       </w:pPr>
       <w:r>
-        <w:t>JavaScript</w:t>
+        <w:t>Django</w:t>
       </w:r>
     </w:p>
+    <w:p>
+      <w:pPr>
+        <w:pStyle w:val="Heading1"/>
+      </w:pPr>
+      <w:r>
+        <w:t>Experiences</w:t>
+      </w:r>
+    </w:p>
+    <w:p>
+      <w:r>
+        <w:rPr>
+          <w:b/>
+        </w:rPr>
+        <w:t xml:space="preserve">spaceX, </w:t>
+        <w:tab/>
+      </w:r>
+      <w:r>
+        <w:t>2012-2015</w:t>
+        <w:br/>
+      </w:r>
+      <w:r>
+        <w:t>It is a long established fact that a reader will be distracted by the readable content of a page when looking at its layout. The point of using Lorem Ipsum is that it has a more-or-less normal distribution of letters, as opposed to using 'Content here, content here', making it look like readable Engl</w:t>
+        <w:br/>
+      </w:r>
+    </w:p>
+    <w:p>
+      <w:r>
+        <w:rPr>
+          <w:b/>
+        </w:rPr>
+        <w:t xml:space="preserve">Google, </w:t>
+        <w:tab/>
+      </w:r>
+      <w:r>
+        <w:t>2017-2019</w:t>
+        <w:br/>
+      </w:r>
+      <w:r>
+        <w:t>It is a long established fact that a reader will be distracted by the readable content of a page when looking at its layout. The point of using Lorem Ipsum is that it has a more-or-less normal distribution of letters, as opposed to using '</w:t>
+        <w:br/>
+      </w:r>
+    </w:p>
+    <w:p/>
     <w:sectPr>
       <w:pgSz w:w="12240" w:h="15840"/>
       <w:pgMar w:top="1440" w:right="1800" w:bottom="1440" w:left="1800" w:header="720" w:footer="720" w:gutter="0"/>

</xml_diff>

<commit_message>
feat: added education section
</commit_message>
<xml_diff>
--- a/cv.docx
+++ b/cv.docx
@@ -15,15 +15,15 @@
         <w:rPr>
           <w:i/>
         </w:rPr>
-        <w:t>New York</w:t>
+        <w:t>New York, USA</w:t>
         <w:br/>
       </w:r>
       <w:r>
-        <w:t>alex@gmail.com</w:t>
+        <w:t>alex@example.com</w:t>
         <w:br/>
       </w:r>
       <w:r>
-        <w:t>32929823</w:t>
+        <w:t>00000000</w:t>
       </w:r>
     </w:p>
     <w:p>
@@ -76,15 +76,14 @@
         <w:rPr>
           <w:b/>
         </w:rPr>
-        <w:t xml:space="preserve">spaceX, </w:t>
-        <w:tab/>
+        <w:t xml:space="preserve">Google, </w:t>
       </w:r>
       <w:r>
         <w:t>2012-2015</w:t>
         <w:br/>
       </w:r>
       <w:r>
-        <w:t>It is a long established fact that a reader will be distracted by the readable content of a page when looking at its layout. The point of using Lorem Ipsum is that it has a more-or-less normal distribution of letters, as opposed to using 'Content here, content here', making it look like readable Engl</w:t>
+        <w:t>It is a long established fact that a reader will be distracted by the readable content of a page when looking at its layout. The point of using Lorem Ipsum is that it has a more-or-less normal distribution of letters, as opposed to using 'Content here, content here', making it look like readable English.</w:t>
         <w:br/>
       </w:r>
     </w:p>
@@ -93,16 +92,48 @@
         <w:rPr>
           <w:b/>
         </w:rPr>
-        <w:t xml:space="preserve">Google, </w:t>
-        <w:tab/>
+        <w:t xml:space="preserve">Tesla, </w:t>
       </w:r>
       <w:r>
-        <w:t>2017-2019</w:t>
+        <w:t>2016-2018</w:t>
         <w:br/>
       </w:r>
       <w:r>
-        <w:t>It is a long established fact that a reader will be distracted by the readable content of a page when looking at its layout. The point of using Lorem Ipsum is that it has a more-or-less normal distribution of letters, as opposed to using '</w:t>
+        <w:t>It is a long established fact that a reader will be distracted by the readable content of a page when looking at its layout. The point of using Lorem Ipsum is that it has a more-or-less.</w:t>
         <w:br/>
+      </w:r>
+    </w:p>
+    <w:p/>
+    <w:p>
+      <w:pPr>
+        <w:pStyle w:val="Heading1"/>
+      </w:pPr>
+      <w:r>
+        <w:t>Education</w:t>
+      </w:r>
+    </w:p>
+    <w:p>
+      <w:r>
+        <w:rPr>
+          <w:b/>
+        </w:rPr>
+        <w:t>Example University</w:t>
+      </w:r>
+      <w:r>
+        <w:br/>
+        <w:t>2015-2017</w:t>
+      </w:r>
+    </w:p>
+    <w:p>
+      <w:r>
+        <w:rPr>
+          <w:b/>
+        </w:rPr>
+        <w:t>Example School</w:t>
+      </w:r>
+      <w:r>
+        <w:br/>
+        <w:t>2012-2014</w:t>
       </w:r>
     </w:p>
     <w:p/>

</xml_diff>

<commit_message>
fix(experience): remove new line at the end.
</commit_message>
<xml_diff>
--- a/cv.docx
+++ b/cv.docx
@@ -7,7 +7,7 @@
         <w:pStyle w:val="Heading1"/>
       </w:pPr>
       <w:r>
-        <w:t>Alex Smith</w:t>
+        <w:t>James Smith</w:t>
       </w:r>
     </w:p>
     <w:p>
@@ -19,7 +19,7 @@
         <w:br/>
       </w:r>
       <w:r>
-        <w:t>alex@example.com</w:t>
+        <w:t>james@example.com</w:t>
         <w:br/>
       </w:r>
       <w:r>
@@ -84,7 +84,6 @@
       </w:r>
       <w:r>
         <w:t>It is a long established fact that a reader will be distracted by the readable content of a page when looking at its layout. The point of using Lorem Ipsum is that it has a more-or-less normal distribution of letters, as opposed to using 'Content here, content here', making it look like readable English.</w:t>
-        <w:br/>
       </w:r>
     </w:p>
     <w:p>
@@ -95,12 +94,11 @@
         <w:t xml:space="preserve">Tesla, </w:t>
       </w:r>
       <w:r>
-        <w:t>2016-2018</w:t>
+        <w:t>2016-2017</w:t>
         <w:br/>
       </w:r>
       <w:r>
-        <w:t>It is a long established fact that a reader will be distracted by the readable content of a page when looking at its layout. The point of using Lorem Ipsum is that it has a more-or-less.</w:t>
-        <w:br/>
+        <w:t>It is a long established fact that a reader will be distracted by the readable content of a page when looking at its layout.</w:t>
       </w:r>
     </w:p>
     <w:p/>
@@ -117,11 +115,11 @@
         <w:rPr>
           <w:b/>
         </w:rPr>
-        <w:t>Example University</w:t>
+        <w:t>Google University</w:t>
       </w:r>
       <w:r>
         <w:br/>
-        <w:t>2015-2017</w:t>
+        <w:t>2013-2015</w:t>
       </w:r>
     </w:p>
     <w:p>
@@ -129,11 +127,11 @@
         <w:rPr>
           <w:b/>
         </w:rPr>
-        <w:t>Example School</w:t>
+        <w:t>Tesla University</w:t>
       </w:r>
       <w:r>
         <w:br/>
-        <w:t>2012-2014</w:t>
+        <w:t>2017-2018</w:t>
       </w:r>
     </w:p>
     <w:p/>

</xml_diff>